<commit_message>
Ang - about demo page
</commit_message>
<xml_diff>
--- a/Full Stack Development Demo Project.docx
+++ b/Full Stack Development Demo Project.docx
@@ -14,19 +14,29 @@
           <w:szCs w:val="20"/>
         </w:rPr>
       </w:pPr>
-      <w:hyperlink r:id="rId6" w:history="1">
-        <w:r>
-          <w:rPr>
-            <w:rStyle w:val="Hyperlink"/>
-            <w:rFonts w:cs="Calibri"/>
-            <w:b/>
-            <w:bCs/>
-            <w:sz w:val="20"/>
-            <w:szCs w:val="20"/>
-          </w:rPr>
-          <w:t>Full Stack Development Demo Project</w:t>
-        </w:r>
-      </w:hyperlink>
+      <w:r>
+        <w:fldChar w:fldCharType="begin"/>
+      </w:r>
+      <w:r>
+        <w:instrText>HYPERLINK "https://github.com/buddhika85/Full-Stack-Demo-App/tree/main"</w:instrText>
+      </w:r>
+      <w:r>
+        <w:fldChar w:fldCharType="separate"/>
+      </w:r>
+      <w:r>
+        <w:rPr>
+          <w:rStyle w:val="Hyperlink"/>
+          <w:rFonts w:cs="Calibri"/>
+          <w:b/>
+          <w:bCs/>
+          <w:sz w:val="20"/>
+          <w:szCs w:val="20"/>
+        </w:rPr>
+        <w:t>Full Stack Development Demo Project</w:t>
+      </w:r>
+      <w:r>
+        <w:fldChar w:fldCharType="end"/>
+      </w:r>
       <w:r>
         <w:rPr>
           <w:rFonts w:cs="Calibri"/>
@@ -137,18 +147,7 @@
           <w:sz w:val="20"/>
           <w:szCs w:val="20"/>
         </w:rPr>
-        <w:t xml:space="preserve">July </w:t>
-      </w:r>
-      <w:r>
-        <w:rPr>
-          <w:rFonts w:cs="Calibri"/>
-          <w:b/>
-          <w:bCs/>
-          <w:color w:val="808080" w:themeColor="background1" w:themeShade="80"/>
-          <w:sz w:val="20"/>
-          <w:szCs w:val="20"/>
-        </w:rPr>
-        <w:t>2026 – Now</w:t>
+        <w:t>July 2026 – Now</w:t>
       </w:r>
     </w:p>
     <w:p>
@@ -231,6 +230,14 @@
         <w:tblStyle w:val="TableGrid"/>
         <w:tblW w:w="11340" w:type="dxa"/>
         <w:tblInd w:w="-1139" w:type="dxa"/>
+        <w:tblBorders>
+          <w:top w:val="none" w:sz="0" w:space="0" w:color="auto"/>
+          <w:left w:val="none" w:sz="0" w:space="0" w:color="auto"/>
+          <w:bottom w:val="none" w:sz="0" w:space="0" w:color="auto"/>
+          <w:right w:val="none" w:sz="0" w:space="0" w:color="auto"/>
+          <w:insideH w:val="none" w:sz="0" w:space="0" w:color="auto"/>
+          <w:insideV w:val="none" w:sz="0" w:space="0" w:color="auto"/>
+        </w:tblBorders>
         <w:tblLook w:val="04A0" w:firstRow="1" w:lastRow="0" w:firstColumn="1" w:lastColumn="0" w:noHBand="0" w:noVBand="1"/>
       </w:tblPr>
       <w:tblGrid>
@@ -263,6 +270,7 @@
                 <w:rFonts w:cs="Calibri"/>
                 <w:b/>
                 <w:bCs/>
+                <w:noProof/>
                 <w:sz w:val="20"/>
                 <w:szCs w:val="20"/>
               </w:rPr>
@@ -282,7 +290,7 @@
                           <pic:cNvPicPr/>
                         </pic:nvPicPr>
                         <pic:blipFill>
-                          <a:blip r:embed="rId7"/>
+                          <a:blip r:embed="rId6"/>
                           <a:stretch>
                             <a:fillRect/>
                           </a:stretch>
@@ -309,6 +317,7 @@
             <w:tcW w:w="7371" w:type="dxa"/>
           </w:tcPr>
           <w:p>
+            <w:proofErr w:type="spellStart"/>
             <w:r>
               <w:rPr>
                 <w:b/>
@@ -321,7 +330,15 @@
                 <w:b/>
                 <w:bCs/>
               </w:rPr>
-              <w:t>.Api (ASP.NET Core Web API Project):</w:t>
+              <w:t>.Api</w:t>
+            </w:r>
+            <w:proofErr w:type="spellEnd"/>
+            <w:r>
+              <w:rPr>
+                <w:b/>
+                <w:bCs/>
+              </w:rPr>
+              <w:t xml:space="preserve"> (ASP.NET Core Web API Project):</w:t>
             </w:r>
           </w:p>
           <w:p>
@@ -357,16 +374,45 @@
               <w:t>Contents:</w:t>
             </w:r>
             <w:r>
-              <w:t xml:space="preserve"> Controllers, Program.cs </w:t>
-            </w:r>
-            <w:r>
-              <w:t>containing DI container service configurations, Middleware pipeline configuration, Compilation and Kestral Server Hosting</w:t>
-            </w:r>
-            <w:r>
-              <w:t xml:space="preserve">, Custom Middleware, </w:t>
-            </w:r>
-            <w:r>
-              <w:t xml:space="preserve"> Filters, Seri Log Log Files</w:t>
+              <w:t xml:space="preserve"> Controllers, </w:t>
+            </w:r>
+            <w:proofErr w:type="spellStart"/>
+            <w:r>
+              <w:t>Program.cs</w:t>
+            </w:r>
+            <w:proofErr w:type="spellEnd"/>
+            <w:r>
+              <w:t xml:space="preserve"> </w:t>
+            </w:r>
+            <w:r>
+              <w:t xml:space="preserve">containing DI container service configurations, Middleware pipeline configuration, Compilation and </w:t>
+            </w:r>
+            <w:proofErr w:type="spellStart"/>
+            <w:r>
+              <w:t>Kestral</w:t>
+            </w:r>
+            <w:proofErr w:type="spellEnd"/>
+            <w:r>
+              <w:t xml:space="preserve"> Server Hosting, Custom </w:t>
+            </w:r>
+            <w:proofErr w:type="gramStart"/>
+            <w:r>
+              <w:t xml:space="preserve">Middleware, </w:t>
+            </w:r>
+            <w:r>
+              <w:t xml:space="preserve"> Filters</w:t>
+            </w:r>
+            <w:proofErr w:type="gramEnd"/>
+            <w:r>
+              <w:t xml:space="preserve">, Seri Log </w:t>
+            </w:r>
+            <w:proofErr w:type="spellStart"/>
+            <w:r>
+              <w:t>Log</w:t>
+            </w:r>
+            <w:proofErr w:type="spellEnd"/>
+            <w:r>
+              <w:t xml:space="preserve"> Files</w:t>
             </w:r>
             <w:r>
               <w:t xml:space="preserve"> and</w:t>
@@ -374,9 +420,13 @@
             <w:r>
               <w:t xml:space="preserve"> </w:t>
             </w:r>
+            <w:proofErr w:type="spellStart"/>
+            <w:proofErr w:type="gramStart"/>
             <w:r>
               <w:t>appsettings.json</w:t>
             </w:r>
+            <w:proofErr w:type="spellEnd"/>
+            <w:proofErr w:type="gramEnd"/>
             <w:r>
               <w:t>.</w:t>
             </w:r>
@@ -398,20 +448,35 @@
             <w:r>
               <w:t xml:space="preserve"> </w:t>
             </w:r>
+            <w:proofErr w:type="spellStart"/>
             <w:r>
               <w:t>Emp</w:t>
             </w:r>
             <w:r>
-              <w:t xml:space="preserve">.Application, </w:t>
-            </w:r>
+              <w:t>.Application</w:t>
+            </w:r>
+            <w:proofErr w:type="spellEnd"/>
+            <w:r>
+              <w:t xml:space="preserve">, </w:t>
+            </w:r>
+            <w:proofErr w:type="spellStart"/>
             <w:r>
               <w:t>Emp</w:t>
             </w:r>
             <w:r>
               <w:t>.Core</w:t>
             </w:r>
-            <w:r>
-              <w:t xml:space="preserve">, Emp.Infrastructure </w:t>
+            <w:proofErr w:type="spellEnd"/>
+            <w:r>
+              <w:t xml:space="preserve">, </w:t>
+            </w:r>
+            <w:proofErr w:type="spellStart"/>
+            <w:r>
+              <w:t>Emp.Infrastructure</w:t>
+            </w:r>
+            <w:proofErr w:type="spellEnd"/>
+            <w:r>
+              <w:t xml:space="preserve"> </w:t>
             </w:r>
           </w:p>
           <w:p>
@@ -457,6 +522,7 @@
             <w:tcW w:w="7371" w:type="dxa"/>
           </w:tcPr>
           <w:p>
+            <w:proofErr w:type="spellStart"/>
             <w:r>
               <w:rPr>
                 <w:b/>
@@ -469,7 +535,15 @@
                 <w:b/>
                 <w:bCs/>
               </w:rPr>
-              <w:t>.Application (Class Library):</w:t>
+              <w:t>.Application</w:t>
+            </w:r>
+            <w:proofErr w:type="spellEnd"/>
+            <w:r>
+              <w:rPr>
+                <w:b/>
+                <w:bCs/>
+              </w:rPr>
+              <w:t xml:space="preserve"> (Class Library):</w:t>
             </w:r>
           </w:p>
           <w:p>
@@ -534,17 +608,27 @@
             <w:r>
               <w:t xml:space="preserve"> </w:t>
             </w:r>
+            <w:proofErr w:type="spellStart"/>
             <w:r>
               <w:t>Emp</w:t>
             </w:r>
             <w:r>
-              <w:t xml:space="preserve">.Core, </w:t>
-            </w:r>
+              <w:t>.Core</w:t>
+            </w:r>
+            <w:proofErr w:type="spellEnd"/>
+            <w:r>
+              <w:t xml:space="preserve">, </w:t>
+            </w:r>
+            <w:proofErr w:type="spellStart"/>
             <w:r>
               <w:t>Emp</w:t>
             </w:r>
             <w:r>
-              <w:t xml:space="preserve">.Infrastructure </w:t>
+              <w:t>.Infrastructure</w:t>
+            </w:r>
+            <w:proofErr w:type="spellEnd"/>
+            <w:r>
+              <w:t xml:space="preserve"> </w:t>
             </w:r>
           </w:p>
           <w:p>
@@ -590,6 +674,7 @@
             <w:tcW w:w="7371" w:type="dxa"/>
           </w:tcPr>
           <w:p>
+            <w:proofErr w:type="spellStart"/>
             <w:r>
               <w:rPr>
                 <w:b/>
@@ -602,7 +687,15 @@
                 <w:b/>
                 <w:bCs/>
               </w:rPr>
-              <w:t>.Core (Class Library):</w:t>
+              <w:t>.Core</w:t>
+            </w:r>
+            <w:proofErr w:type="spellEnd"/>
+            <w:r>
+              <w:rPr>
+                <w:b/>
+                <w:bCs/>
+              </w:rPr>
+              <w:t xml:space="preserve"> (Class Library):</w:t>
             </w:r>
           </w:p>
           <w:p>
@@ -629,10 +722,7 @@
               <w:t xml:space="preserve"> domain. Contains core entities,</w:t>
             </w:r>
             <w:r>
-              <w:t xml:space="preserve"> DTOs</w:t>
-            </w:r>
-            <w:r>
-              <w:t>, Enums</w:t>
+              <w:t xml:space="preserve"> DTOs, Enums</w:t>
             </w:r>
             <w:r>
               <w:t>, Extensions</w:t>
@@ -671,10 +761,50 @@
               <w:t>),</w:t>
             </w:r>
             <w:r>
-              <w:t xml:space="preserve"> DTOs, Mapping Extenstions from Entities to DTOs,</w:t>
-            </w:r>
-            <w:r>
-              <w:t xml:space="preserve"> Repository Interfaces (IGenericRepository&lt;T&gt;, IEmployeeRepository, IDepartmentRepository), Unit of Work Interface (IUnitOfWork)</w:t>
+              <w:t xml:space="preserve"> DTOs, Mapping </w:t>
+            </w:r>
+            <w:proofErr w:type="spellStart"/>
+            <w:r>
+              <w:t>Extenstions</w:t>
+            </w:r>
+            <w:proofErr w:type="spellEnd"/>
+            <w:r>
+              <w:t xml:space="preserve"> from Entities to DTOs,</w:t>
+            </w:r>
+            <w:r>
+              <w:t xml:space="preserve"> Repository Interfaces (</w:t>
+            </w:r>
+            <w:proofErr w:type="spellStart"/>
+            <w:r>
+              <w:t>IGenericRepository</w:t>
+            </w:r>
+            <w:proofErr w:type="spellEnd"/>
+            <w:r>
+              <w:t xml:space="preserve">&lt;T&gt;, </w:t>
+            </w:r>
+            <w:proofErr w:type="spellStart"/>
+            <w:r>
+              <w:t>IEmployeeRepository</w:t>
+            </w:r>
+            <w:proofErr w:type="spellEnd"/>
+            <w:r>
+              <w:t xml:space="preserve">, </w:t>
+            </w:r>
+            <w:proofErr w:type="spellStart"/>
+            <w:r>
+              <w:t>IDepartmentRepository</w:t>
+            </w:r>
+            <w:proofErr w:type="spellEnd"/>
+            <w:r>
+              <w:t>), Unit of Work Interface (</w:t>
+            </w:r>
+            <w:proofErr w:type="spellStart"/>
+            <w:r>
+              <w:t>IUnitOfWork</w:t>
+            </w:r>
+            <w:proofErr w:type="spellEnd"/>
+            <w:r>
+              <w:t>)</w:t>
             </w:r>
             <w:r>
               <w:t>…etc</w:t>
@@ -741,6 +871,7 @@
             <w:tcW w:w="7371" w:type="dxa"/>
           </w:tcPr>
           <w:p>
+            <w:proofErr w:type="spellStart"/>
             <w:r>
               <w:rPr>
                 <w:b/>
@@ -753,7 +884,15 @@
                 <w:b/>
                 <w:bCs/>
               </w:rPr>
-              <w:t>.Infrastructure (Class Library):</w:t>
+              <w:t>.Infrastructure</w:t>
+            </w:r>
+            <w:proofErr w:type="spellEnd"/>
+            <w:r>
+              <w:rPr>
+                <w:b/>
+                <w:bCs/>
+              </w:rPr>
+              <w:t xml:space="preserve"> (Class Library):</w:t>
             </w:r>
           </w:p>
           <w:p>
@@ -785,11 +924,16 @@
             <w:r>
               <w:t xml:space="preserve"> and external concerns. Implements the interfaces defined in </w:t>
             </w:r>
+            <w:proofErr w:type="spellStart"/>
             <w:r>
               <w:t>Emp</w:t>
             </w:r>
             <w:r>
-              <w:t>.Core.</w:t>
+              <w:t>.Core</w:t>
+            </w:r>
+            <w:proofErr w:type="spellEnd"/>
+            <w:r>
+              <w:t>.</w:t>
             </w:r>
           </w:p>
           <w:p>
@@ -807,7 +951,47 @@
               <w:t>Contents:</w:t>
             </w:r>
             <w:r>
-              <w:t xml:space="preserve"> ApplicationDbContext, Concrete Repository Implementations (GenericRepository&lt;T&gt;, EmployeeRepository, DepartmentRepository), Unit of Work Implementation (UnitOfWork)</w:t>
+              <w:t xml:space="preserve"> </w:t>
+            </w:r>
+            <w:proofErr w:type="spellStart"/>
+            <w:r>
+              <w:t>ApplicationDbContext</w:t>
+            </w:r>
+            <w:proofErr w:type="spellEnd"/>
+            <w:r>
+              <w:t>, Concrete Repository Implementations (</w:t>
+            </w:r>
+            <w:proofErr w:type="spellStart"/>
+            <w:r>
+              <w:t>GenericRepository</w:t>
+            </w:r>
+            <w:proofErr w:type="spellEnd"/>
+            <w:r>
+              <w:t xml:space="preserve">&lt;T&gt;, </w:t>
+            </w:r>
+            <w:proofErr w:type="spellStart"/>
+            <w:r>
+              <w:t>EmployeeRepository</w:t>
+            </w:r>
+            <w:proofErr w:type="spellEnd"/>
+            <w:r>
+              <w:t xml:space="preserve">, </w:t>
+            </w:r>
+            <w:proofErr w:type="spellStart"/>
+            <w:r>
+              <w:t>DepartmentRepository</w:t>
+            </w:r>
+            <w:proofErr w:type="spellEnd"/>
+            <w:r>
+              <w:t>), Unit of Work Implementation (</w:t>
+            </w:r>
+            <w:proofErr w:type="spellStart"/>
+            <w:r>
+              <w:t>UnitOfWork</w:t>
+            </w:r>
+            <w:proofErr w:type="spellEnd"/>
+            <w:r>
+              <w:t>)</w:t>
             </w:r>
             <w:r>
               <w:t>, Migrations</w:t>
@@ -830,11 +1014,24 @@
             <w:r>
               <w:t xml:space="preserve"> </w:t>
             </w:r>
+            <w:proofErr w:type="spellStart"/>
             <w:r>
               <w:t>Emp</w:t>
             </w:r>
             <w:r>
-              <w:t>.Core, Microsoft.EntityFrameworkCore.*.</w:t>
+              <w:t>.Core</w:t>
+            </w:r>
+            <w:proofErr w:type="spellEnd"/>
+            <w:r>
+              <w:t xml:space="preserve">, </w:t>
+            </w:r>
+            <w:proofErr w:type="spellStart"/>
+            <w:r>
+              <w:t>Microsoft.EntityFrameworkCore</w:t>
+            </w:r>
+            <w:proofErr w:type="spellEnd"/>
+            <w:r>
+              <w:t>.*.</w:t>
             </w:r>
           </w:p>
           <w:p>
@@ -880,6 +1077,7 @@
             <w:tcW w:w="7371" w:type="dxa"/>
           </w:tcPr>
           <w:p>
+            <w:proofErr w:type="spellStart"/>
             <w:r>
               <w:rPr>
                 <w:b/>
@@ -892,7 +1090,31 @@
                 <w:b/>
                 <w:bCs/>
               </w:rPr>
-              <w:t>.Tests (xUnit Test Project):</w:t>
+              <w:t>.Tests</w:t>
+            </w:r>
+            <w:proofErr w:type="spellEnd"/>
+            <w:r>
+              <w:rPr>
+                <w:b/>
+                <w:bCs/>
+              </w:rPr>
+              <w:t xml:space="preserve"> (</w:t>
+            </w:r>
+            <w:proofErr w:type="spellStart"/>
+            <w:r>
+              <w:rPr>
+                <w:b/>
+                <w:bCs/>
+              </w:rPr>
+              <w:t>xUnit</w:t>
+            </w:r>
+            <w:proofErr w:type="spellEnd"/>
+            <w:r>
+              <w:rPr>
+                <w:b/>
+                <w:bCs/>
+              </w:rPr>
+              <w:t xml:space="preserve"> Test Project):</w:t>
             </w:r>
           </w:p>
           <w:p>
@@ -913,7 +1135,15 @@
               <w:t xml:space="preserve"> Contains all unit tests</w:t>
             </w:r>
             <w:r>
-              <w:t xml:space="preserve"> written using XUnit and MOQ</w:t>
+              <w:t xml:space="preserve"> written using </w:t>
+            </w:r>
+            <w:proofErr w:type="spellStart"/>
+            <w:r>
+              <w:t>XUnit</w:t>
+            </w:r>
+            <w:proofErr w:type="spellEnd"/>
+            <w:r>
+              <w:t xml:space="preserve"> and MOQ</w:t>
             </w:r>
             <w:r>
               <w:t>.</w:t>
@@ -954,23 +1184,64 @@
             <w:r>
               <w:t xml:space="preserve"> </w:t>
             </w:r>
+            <w:proofErr w:type="spellStart"/>
             <w:r>
               <w:t>Emp</w:t>
             </w:r>
             <w:r>
-              <w:t xml:space="preserve">.Api, </w:t>
-            </w:r>
+              <w:t>.Api</w:t>
+            </w:r>
+            <w:proofErr w:type="spellEnd"/>
+            <w:r>
+              <w:t xml:space="preserve">, </w:t>
+            </w:r>
+            <w:proofErr w:type="spellStart"/>
             <w:r>
               <w:t>Emp</w:t>
             </w:r>
             <w:r>
-              <w:t xml:space="preserve">.Application, </w:t>
-            </w:r>
+              <w:t>.Application</w:t>
+            </w:r>
+            <w:proofErr w:type="spellEnd"/>
+            <w:r>
+              <w:t xml:space="preserve">, </w:t>
+            </w:r>
+            <w:proofErr w:type="spellStart"/>
             <w:r>
               <w:t>Emp</w:t>
             </w:r>
             <w:r>
-              <w:t>.Infrastructure (for testing concrete implementations), xunit, Moq, Microsoft.EntityFrameworkCore.InMemory.</w:t>
+              <w:t>.Infrastructure</w:t>
+            </w:r>
+            <w:proofErr w:type="spellEnd"/>
+            <w:r>
+              <w:t xml:space="preserve"> (for testing concrete implementations), </w:t>
+            </w:r>
+            <w:proofErr w:type="spellStart"/>
+            <w:r>
+              <w:t>xunit</w:t>
+            </w:r>
+            <w:proofErr w:type="spellEnd"/>
+            <w:r>
+              <w:t xml:space="preserve">, </w:t>
+            </w:r>
+            <w:proofErr w:type="spellStart"/>
+            <w:r>
+              <w:t>Moq</w:t>
+            </w:r>
+            <w:proofErr w:type="spellEnd"/>
+            <w:r>
+              <w:t xml:space="preserve">, </w:t>
+            </w:r>
+            <w:proofErr w:type="spellStart"/>
+            <w:proofErr w:type="gramStart"/>
+            <w:r>
+              <w:t>Microsoft.EntityFrameworkCore.InMemory</w:t>
+            </w:r>
+            <w:proofErr w:type="spellEnd"/>
+            <w:proofErr w:type="gramEnd"/>
+            <w:r>
+              <w:t>.</w:t>
             </w:r>
           </w:p>
           <w:p>
@@ -1105,9 +1376,11 @@
             <w:tcW w:w="4202" w:type="dxa"/>
           </w:tcPr>
           <w:p>
+            <w:proofErr w:type="spellStart"/>
             <w:r>
               <w:t>Serilog</w:t>
             </w:r>
+            <w:proofErr w:type="spellEnd"/>
           </w:p>
         </w:tc>
         <w:tc>
@@ -1137,9 +1410,11 @@
             <w:tcW w:w="4202" w:type="dxa"/>
           </w:tcPr>
           <w:p>
+            <w:proofErr w:type="spellStart"/>
             <w:r>
               <w:t>Swashbuckle</w:t>
             </w:r>
+            <w:proofErr w:type="spellEnd"/>
             <w:r>
               <w:t xml:space="preserve"> - Swagger</w:t>
             </w:r>
@@ -1172,9 +1447,11 @@
             <w:tcW w:w="4202" w:type="dxa"/>
           </w:tcPr>
           <w:p>
+            <w:proofErr w:type="spellStart"/>
             <w:r>
               <w:t>OpenApi</w:t>
             </w:r>
+            <w:proofErr w:type="spellEnd"/>
           </w:p>
         </w:tc>
         <w:tc>
@@ -1204,9 +1481,13 @@
             <w:tcW w:w="4202" w:type="dxa"/>
           </w:tcPr>
           <w:p>
+            <w:proofErr w:type="spellStart"/>
+            <w:proofErr w:type="gramStart"/>
             <w:r>
               <w:t>Microsoft.EntityFrameworkCore.SqlServer</w:t>
             </w:r>
+            <w:proofErr w:type="spellEnd"/>
+            <w:proofErr w:type="gramEnd"/>
           </w:p>
         </w:tc>
         <w:tc>
@@ -1236,9 +1517,13 @@
             <w:tcW w:w="4202" w:type="dxa"/>
           </w:tcPr>
           <w:p>
+            <w:proofErr w:type="spellStart"/>
+            <w:proofErr w:type="gramStart"/>
             <w:r>
               <w:t>Microsoft.EntityFrameworkCore.Design</w:t>
             </w:r>
+            <w:proofErr w:type="spellEnd"/>
+            <w:proofErr w:type="gramEnd"/>
           </w:p>
         </w:tc>
         <w:tc>
@@ -1268,9 +1553,11 @@
             <w:tcW w:w="4202" w:type="dxa"/>
           </w:tcPr>
           <w:p>
+            <w:proofErr w:type="spellStart"/>
             <w:r>
               <w:t>xunit</w:t>
             </w:r>
+            <w:proofErr w:type="spellEnd"/>
           </w:p>
         </w:tc>
         <w:tc>
@@ -1300,9 +1587,11 @@
             <w:tcW w:w="4202" w:type="dxa"/>
           </w:tcPr>
           <w:p>
+            <w:proofErr w:type="spellStart"/>
             <w:r>
               <w:t>moq</w:t>
             </w:r>
+            <w:proofErr w:type="spellEnd"/>
           </w:p>
         </w:tc>
         <w:tc>
@@ -1332,9 +1621,11 @@
             <w:tcW w:w="4202" w:type="dxa"/>
           </w:tcPr>
           <w:p>
+            <w:proofErr w:type="spellStart"/>
             <w:r>
               <w:t>FluentAssertions</w:t>
             </w:r>
+            <w:proofErr w:type="spellEnd"/>
           </w:p>
         </w:tc>
         <w:tc>
@@ -1614,13 +1905,23 @@
           <w:szCs w:val="20"/>
         </w:rPr>
       </w:pPr>
-      <w:r>
-        <w:rPr>
-          <w:rFonts w:cs="Calibri"/>
-          <w:sz w:val="20"/>
-          <w:szCs w:val="20"/>
-        </w:rPr>
-        <w:t xml:space="preserve">Program.cs is configured to Validate JWT Bearer tokens submitted via </w:t>
+      <w:proofErr w:type="spellStart"/>
+      <w:r>
+        <w:rPr>
+          <w:rFonts w:cs="Calibri"/>
+          <w:sz w:val="20"/>
+          <w:szCs w:val="20"/>
+        </w:rPr>
+        <w:t>Program.cs</w:t>
+      </w:r>
+      <w:proofErr w:type="spellEnd"/>
+      <w:r>
+        <w:rPr>
+          <w:rFonts w:cs="Calibri"/>
+          <w:sz w:val="20"/>
+          <w:szCs w:val="20"/>
+        </w:rPr>
+        <w:t xml:space="preserve"> is configured to Validate JWT Bearer tokens submitted via </w:t>
       </w:r>
       <w:r>
         <w:rPr>
@@ -1852,15 +2153,7 @@
           <w:sz w:val="20"/>
           <w:szCs w:val="20"/>
         </w:rPr>
-        <w:t xml:space="preserve">Custom ASP.NET </w:t>
-      </w:r>
-      <w:r>
-        <w:rPr>
-          <w:rFonts w:cs="Calibri"/>
-          <w:sz w:val="20"/>
-          <w:szCs w:val="20"/>
-        </w:rPr>
-        <w:t>Middleware</w:t>
+        <w:t>Custom ASP.NET Middleware</w:t>
       </w:r>
     </w:p>
     <w:p>
@@ -1877,6 +2170,7 @@
           <w:szCs w:val="20"/>
         </w:rPr>
       </w:pPr>
+      <w:proofErr w:type="spellStart"/>
       <w:r>
         <w:rPr>
           <w:rFonts w:cs="Calibri"/>
@@ -1885,6 +2179,7 @@
         </w:rPr>
         <w:t>CustomExceptionMiddleware</w:t>
       </w:r>
+      <w:proofErr w:type="spellEnd"/>
       <w:r>
         <w:rPr>
           <w:rFonts w:cs="Calibri"/>
@@ -1893,7 +2188,7 @@
         </w:rPr>
         <w:t xml:space="preserve"> - </w:t>
       </w:r>
-      <w:hyperlink r:id="rId8" w:history="1">
+      <w:hyperlink r:id="rId7" w:history="1">
         <w:r>
           <w:rPr>
             <w:rStyle w:val="Hyperlink"/>
@@ -1952,6 +2247,7 @@
           <w:szCs w:val="20"/>
         </w:rPr>
       </w:pPr>
+      <w:proofErr w:type="spellStart"/>
       <w:r>
         <w:rPr>
           <w:rFonts w:cs="Calibri"/>
@@ -1960,6 +2256,7 @@
         </w:rPr>
         <w:t>ConsoleLoggerFilter</w:t>
       </w:r>
+      <w:proofErr w:type="spellEnd"/>
       <w:r>
         <w:rPr>
           <w:rFonts w:cs="Calibri"/>
@@ -1976,7 +2273,7 @@
         </w:rPr>
         <w:t xml:space="preserve">- </w:t>
       </w:r>
-      <w:hyperlink r:id="rId9" w:history="1">
+      <w:hyperlink r:id="rId8" w:history="1">
         <w:r>
           <w:rPr>
             <w:rStyle w:val="Hyperlink"/>
@@ -2035,21 +2332,23 @@
           <w:szCs w:val="20"/>
         </w:rPr>
       </w:pPr>
-      <w:r>
-        <w:rPr>
-          <w:rFonts w:cs="Calibri"/>
-          <w:sz w:val="20"/>
-          <w:szCs w:val="20"/>
-        </w:rPr>
-        <w:t xml:space="preserve">FirstLetterUpperCaseAttribute </w:t>
-      </w:r>
-      <w:r>
-        <w:rPr>
-          <w:rFonts w:cs="Calibri"/>
-          <w:sz w:val="20"/>
-          <w:szCs w:val="20"/>
-        </w:rPr>
-        <w:t>-</w:t>
+      <w:proofErr w:type="spellStart"/>
+      <w:r>
+        <w:rPr>
+          <w:rFonts w:cs="Calibri"/>
+          <w:sz w:val="20"/>
+          <w:szCs w:val="20"/>
+        </w:rPr>
+        <w:t>FirstLetterUpperCaseAttribute</w:t>
+      </w:r>
+      <w:proofErr w:type="spellEnd"/>
+      <w:r>
+        <w:rPr>
+          <w:rFonts w:cs="Calibri"/>
+          <w:sz w:val="20"/>
+          <w:szCs w:val="20"/>
+        </w:rPr>
+        <w:t xml:space="preserve"> -</w:t>
       </w:r>
       <w:r>
         <w:rPr>
@@ -2061,7 +2360,7 @@
         </w:rPr>
         <w:t xml:space="preserve"> </w:t>
       </w:r>
-      <w:hyperlink r:id="rId10" w:history="1">
+      <w:hyperlink r:id="rId9" w:history="1">
         <w:r>
           <w:rPr>
             <w:rStyle w:val="Hyperlink"/>
@@ -2130,25 +2429,44 @@
           <w:sz w:val="20"/>
           <w:szCs w:val="20"/>
         </w:rPr>
-        <w:t xml:space="preserve">Wrote more than 100 unit tests showcasing ability to write unit tests for API controllers, service layer classes and repository class with the use of X-Unit, MOQ for mock dependency and Fluent Assertions for Assertions.  </w:t>
-      </w:r>
-    </w:p>
-    <w:p>
-      <w:pPr>
-        <w:spacing w:after="0" w:line="240" w:lineRule="auto"/>
-        <w:rPr>
-          <w:rFonts w:cs="Calibri"/>
-          <w:b/>
-          <w:bCs/>
-          <w:sz w:val="20"/>
-          <w:szCs w:val="20"/>
-        </w:rPr>
-      </w:pPr>
-      <w:r>
-        <w:rPr>
-          <w:rFonts w:cs="Calibri"/>
-          <w:b/>
-          <w:bCs/>
+        <w:t xml:space="preserve">Wrote more than </w:t>
+      </w:r>
+      <w:proofErr w:type="gramStart"/>
+      <w:r>
+        <w:rPr>
+          <w:rFonts w:cs="Calibri"/>
+          <w:sz w:val="20"/>
+          <w:szCs w:val="20"/>
+        </w:rPr>
+        <w:t>100 unit</w:t>
+      </w:r>
+      <w:proofErr w:type="gramEnd"/>
+      <w:r>
+        <w:rPr>
+          <w:rFonts w:cs="Calibri"/>
+          <w:sz w:val="20"/>
+          <w:szCs w:val="20"/>
+        </w:rPr>
+        <w:t xml:space="preserve"> tests showcasing ability to write unit tests for API controllers, service layer classes and repository class with the use of X-Unit, MOQ for mock dependency and Fluent Assertions for Assertions.  </w:t>
+      </w:r>
+    </w:p>
+    <w:p>
+      <w:pPr>
+        <w:spacing w:after="0" w:line="240" w:lineRule="auto"/>
+        <w:rPr>
+          <w:rFonts w:cs="Calibri"/>
+          <w:b/>
+          <w:bCs/>
+          <w:sz w:val="20"/>
+          <w:szCs w:val="20"/>
+        </w:rPr>
+      </w:pPr>
+      <w:r>
+        <w:rPr>
+          <w:rFonts w:cs="Calibri"/>
+          <w:b/>
+          <w:bCs/>
+          <w:noProof/>
           <w:sz w:val="20"/>
           <w:szCs w:val="20"/>
         </w:rPr>
@@ -2169,7 +2487,7 @@
                     <pic:cNvPicPr/>
                   </pic:nvPicPr>
                   <pic:blipFill>
-                    <a:blip r:embed="rId11"/>
+                    <a:blip r:embed="rId10"/>
                     <a:stretch>
                       <a:fillRect/>
                     </a:stretch>
@@ -2214,7 +2532,7 @@
         </w:rPr>
         <w:t xml:space="preserve">Department Repository Unit Tests - </w:t>
       </w:r>
-      <w:hyperlink r:id="rId12" w:history="1">
+      <w:hyperlink r:id="rId11" w:history="1">
         <w:r>
           <w:rPr>
             <w:rStyle w:val="Hyperlink"/>
@@ -2266,7 +2584,7 @@
         </w:rPr>
         <w:t xml:space="preserve"> - </w:t>
       </w:r>
-      <w:hyperlink r:id="rId13" w:history="1">
+      <w:hyperlink r:id="rId12" w:history="1">
         <w:r>
           <w:rPr>
             <w:rStyle w:val="Hyperlink"/>
@@ -2308,7 +2626,7 @@
         </w:rPr>
         <w:t xml:space="preserve">Department Controller Unit Tests - </w:t>
       </w:r>
-      <w:hyperlink r:id="rId14" w:history="1">
+      <w:hyperlink r:id="rId13" w:history="1">
         <w:r>
           <w:rPr>
             <w:rStyle w:val="Hyperlink"/>
@@ -2383,6 +2701,7 @@
           <w:rFonts w:cs="Calibri"/>
           <w:b/>
           <w:bCs/>
+          <w:noProof/>
           <w:sz w:val="20"/>
           <w:szCs w:val="20"/>
         </w:rPr>
@@ -2402,7 +2721,7 @@
                     <pic:cNvPicPr/>
                   </pic:nvPicPr>
                   <pic:blipFill>
-                    <a:blip r:embed="rId15"/>
+                    <a:blip r:embed="rId14"/>
                     <a:stretch>
                       <a:fillRect/>
                     </a:stretch>
@@ -2480,7 +2799,7 @@
         </w:rPr>
         <w:t xml:space="preserve">JWT Interceptor - </w:t>
       </w:r>
-      <w:hyperlink r:id="rId16" w:history="1">
+      <w:hyperlink r:id="rId15" w:history="1">
         <w:r>
           <w:rPr>
             <w:rStyle w:val="Hyperlink"/>
@@ -2524,7 +2843,7 @@
         </w:rPr>
         <w:t xml:space="preserve">To User Role Pipe - </w:t>
       </w:r>
-      <w:hyperlink r:id="rId17" w:history="1">
+      <w:hyperlink r:id="rId16" w:history="1">
         <w:r>
           <w:rPr>
             <w:rStyle w:val="Hyperlink"/>
@@ -2561,7 +2880,7 @@
         <w:lastRenderedPageBreak/>
         <w:t xml:space="preserve">Auth Guard – Check if authenticated user is an expected Role user - </w:t>
       </w:r>
-      <w:hyperlink r:id="rId18" w:history="1">
+      <w:hyperlink r:id="rId17" w:history="1">
         <w:r>
           <w:rPr>
             <w:rStyle w:val="Hyperlink"/>
@@ -2605,7 +2924,7 @@
         </w:rPr>
         <w:t xml:space="preserve">Service and Observables - </w:t>
       </w:r>
-      <w:hyperlink r:id="rId19" w:history="1">
+      <w:hyperlink r:id="rId18" w:history="1">
         <w:r>
           <w:rPr>
             <w:rStyle w:val="Hyperlink"/>
@@ -2661,7 +2980,7 @@
           <w:szCs w:val="20"/>
         </w:rPr>
       </w:pPr>
-      <w:hyperlink r:id="rId20" w:history="1">
+      <w:hyperlink r:id="rId19" w:history="1">
         <w:r>
           <w:rPr>
             <w:rStyle w:val="Hyperlink"/>
@@ -2734,7 +3053,7 @@
         </w:rPr>
         <w:t xml:space="preserve"> </w:t>
       </w:r>
-      <w:hyperlink r:id="rId21" w:history="1">
+      <w:hyperlink r:id="rId20" w:history="1">
         <w:r>
           <w:rPr>
             <w:rStyle w:val="Hyperlink"/>
@@ -2778,7 +3097,7 @@
         </w:rPr>
         <w:t xml:space="preserve">Decoding JWT Tokens using JWT-DECODE package - </w:t>
       </w:r>
-      <w:hyperlink r:id="rId22" w:history="1">
+      <w:hyperlink r:id="rId21" w:history="1">
         <w:r>
           <w:rPr>
             <w:rStyle w:val="Hyperlink"/>
@@ -2822,7 +3141,7 @@
         </w:rPr>
         <w:t xml:space="preserve">Lazy Loading of Routes - </w:t>
       </w:r>
-      <w:hyperlink r:id="rId23" w:history="1">
+      <w:hyperlink r:id="rId22" w:history="1">
         <w:r>
           <w:rPr>
             <w:rStyle w:val="Hyperlink"/>
@@ -3336,7 +3655,7 @@
         </w:rPr>
         <w:t xml:space="preserve"> - </w:t>
       </w:r>
-      <w:hyperlink r:id="rId24" w:history="1">
+      <w:hyperlink r:id="rId23" w:history="1">
         <w:r>
           <w:rPr>
             <w:rStyle w:val="Hyperlink"/>
@@ -3386,7 +3705,7 @@
         </w:rPr>
         <w:t xml:space="preserve"> - </w:t>
       </w:r>
-      <w:hyperlink r:id="rId25" w:history="1">
+      <w:hyperlink r:id="rId24" w:history="1">
         <w:r>
           <w:rPr>
             <w:rStyle w:val="Hyperlink"/>

</xml_diff>